<commit_message>
update wash-b consent docs
</commit_message>
<xml_diff>
--- a/Site/htdocs/documents/WASH-b_Kenya/Kenya Consents/Luhya/Annex 20-Luhya_Environmental_Sampling_midline - Irene .docx
+++ b/Site/htdocs/documents/WASH-b_Kenya/Kenya Consents/Luhya/Annex 20-Luhya_Environmental_Sampling_midline - Irene .docx
@@ -1,6 +1,6 @@
 
 <file path=word/document.xml><?xml version="1.0" encoding="utf-8"?>
-<w:document xmlns:wpc="http://schemas.microsoft.com/office/word/2010/wordprocessingCanvas" xmlns:mc="http://schemas.openxmlformats.org/markup-compatibility/2006" xmlns:o="urn:schemas-microsoft-com:office:office" xmlns:r="http://schemas.openxmlformats.org/officeDocument/2006/relationships" xmlns:m="http://schemas.openxmlformats.org/officeDocument/2006/math" xmlns:v="urn:schemas-microsoft-com:vml" xmlns:wp14="http://schemas.microsoft.com/office/word/2010/wordprocessingDrawing" xmlns:wp="http://schemas.openxmlformats.org/drawingml/2006/wordprocessingDrawing" xmlns:w10="urn:schemas-microsoft-com:office:word" xmlns:w="http://schemas.openxmlformats.org/wordprocessingml/2006/main" xmlns:w14="http://schemas.microsoft.com/office/word/2010/wordml" xmlns:w15="http://schemas.microsoft.com/office/word/2012/wordml" xmlns:wpg="http://schemas.microsoft.com/office/word/2010/wordprocessingGroup" xmlns:wpi="http://schemas.microsoft.com/office/word/2010/wordprocessingInk" xmlns:wne="http://schemas.microsoft.com/office/word/2006/wordml" xmlns:wps="http://schemas.microsoft.com/office/word/2010/wordprocessingShape" mc:Ignorable="w14 w15 wp14">
+<w:document xmlns:wpc="http://schemas.microsoft.com/office/word/2010/wordprocessingCanvas" xmlns:cx="http://schemas.microsoft.com/office/drawing/2014/chartex" xmlns:cx1="http://schemas.microsoft.com/office/drawing/2015/9/8/chartex" xmlns:cx2="http://schemas.microsoft.com/office/drawing/2015/10/21/chartex" xmlns:cx3="http://schemas.microsoft.com/office/drawing/2016/5/9/chartex" xmlns:cx4="http://schemas.microsoft.com/office/drawing/2016/5/10/chartex" xmlns:cx5="http://schemas.microsoft.com/office/drawing/2016/5/11/chartex" xmlns:cx6="http://schemas.microsoft.com/office/drawing/2016/5/12/chartex" xmlns:cx7="http://schemas.microsoft.com/office/drawing/2016/5/13/chartex" xmlns:cx8="http://schemas.microsoft.com/office/drawing/2016/5/14/chartex" xmlns:mc="http://schemas.openxmlformats.org/markup-compatibility/2006" xmlns:aink="http://schemas.microsoft.com/office/drawing/2016/ink" xmlns:am3d="http://schemas.microsoft.com/office/drawing/2017/model3d" xmlns:o="urn:schemas-microsoft-com:office:office" xmlns:r="http://schemas.openxmlformats.org/officeDocument/2006/relationships" xmlns:m="http://schemas.openxmlformats.org/officeDocument/2006/math" xmlns:v="urn:schemas-microsoft-com:vml" xmlns:wp14="http://schemas.microsoft.com/office/word/2010/wordprocessingDrawing" xmlns:wp="http://schemas.openxmlformats.org/drawingml/2006/wordprocessingDrawing" xmlns:w10="urn:schemas-microsoft-com:office:word" xmlns:w="http://schemas.openxmlformats.org/wordprocessingml/2006/main" xmlns:w14="http://schemas.microsoft.com/office/word/2010/wordml" xmlns:w15="http://schemas.microsoft.com/office/word/2012/wordml" xmlns:w16cid="http://schemas.microsoft.com/office/word/2016/wordml/cid" xmlns:w16se="http://schemas.microsoft.com/office/word/2015/wordml/symex" xmlns:wpg="http://schemas.microsoft.com/office/word/2010/wordprocessingGroup" xmlns:wpi="http://schemas.microsoft.com/office/word/2010/wordprocessingInk" xmlns:wne="http://schemas.microsoft.com/office/word/2006/wordml" xmlns:wps="http://schemas.microsoft.com/office/word/2010/wordprocessingShape" mc:Ignorable="w14 w15 w16se w16cid wp14">
   <w:body>
     <w:p>
       <w:pPr>
@@ -343,46 +343,12 @@
         </w:rPr>
         <w:t>innovations for poverty-action</w:t>
       </w:r>
-      <w:ins w:id="0" w:author="Fredrick Onjoro" w:date="2015-04-21T16:31:00Z">
-        <w:r>
-          <w:rPr>
-            <w:rFonts w:ascii="Times New Roman" w:eastAsia="Calibri" w:hAnsi="Times New Roman" w:cs="Times New Roman"/>
-          </w:rPr>
-          <w:t xml:space="preserve">  nende wanasayansi</w:t>
-        </w:r>
-      </w:ins>
-      <w:ins w:id="1" w:author="Fredrick Onjoro" w:date="2015-04-21T16:35:00Z">
-        <w:r>
-          <w:rPr>
-            <w:rFonts w:ascii="Times New Roman" w:eastAsia="Calibri" w:hAnsi="Times New Roman" w:cs="Times New Roman"/>
-          </w:rPr>
-          <w:t xml:space="preserve">  bali mu university y</w:t>
-        </w:r>
-      </w:ins>
-      <w:ins w:id="2" w:author="Fredrick Onjoro" w:date="2015-04-21T16:36:00Z">
-        <w:r>
-          <w:rPr>
-            <w:rFonts w:ascii="Times New Roman" w:eastAsia="Calibri" w:hAnsi="Times New Roman" w:cs="Times New Roman"/>
-          </w:rPr>
-          <w:t>e</w:t>
-        </w:r>
-      </w:ins>
-      <w:ins w:id="3" w:author="Fredrick Onjoro" w:date="2015-04-21T16:35:00Z">
-        <w:r>
-          <w:rPr>
-            <w:rFonts w:ascii="Times New Roman" w:eastAsia="Calibri" w:hAnsi="Times New Roman" w:cs="Times New Roman"/>
-          </w:rPr>
-          <w:t xml:space="preserve"> Ca</w:t>
-        </w:r>
-      </w:ins>
-      <w:ins w:id="4" w:author="Fredrick Onjoro" w:date="2015-04-21T16:36:00Z">
-        <w:r>
-          <w:rPr>
-            <w:rFonts w:ascii="Times New Roman" w:eastAsia="Calibri" w:hAnsi="Times New Roman" w:cs="Times New Roman"/>
-          </w:rPr>
-          <w:t xml:space="preserve">lifonia, Berkeley </w:t>
-        </w:r>
-      </w:ins>
+      <w:r>
+        <w:rPr>
+          <w:rFonts w:ascii="Times New Roman" w:eastAsia="Calibri" w:hAnsi="Times New Roman" w:cs="Times New Roman"/>
+        </w:rPr>
+        <w:t xml:space="preserve">  nende wanasayansi  bali mu university ye Califonia, Berkeley </w:t>
+      </w:r>
       <w:r>
         <w:rPr>
           <w:rFonts w:ascii="Times New Roman" w:eastAsia="Calibri" w:hAnsi="Times New Roman" w:cs="Times New Roman"/>
@@ -667,18 +633,6 @@
           <w:szCs w:val="24"/>
         </w:rPr>
       </w:pPr>
-      <w:ins w:id="5" w:author="Fredrick Onjoro" w:date="2015-04-21T16:37:00Z">
-        <w:r>
-          <w:rPr>
-            <w:rFonts w:ascii="Times New Roman" w:hAnsi="Times New Roman" w:cs="Times New Roman"/>
-            <w:b/>
-            <w:bCs/>
-            <w:sz w:val="24"/>
-            <w:szCs w:val="24"/>
-          </w:rPr>
-          <w:t xml:space="preserve">|_| </w:t>
-        </w:r>
-      </w:ins>
       <w:r>
         <w:rPr>
           <w:rFonts w:ascii="Times New Roman" w:hAnsi="Times New Roman" w:cs="Times New Roman"/>
@@ -687,6 +641,16 @@
           <w:sz w:val="24"/>
           <w:szCs w:val="24"/>
         </w:rPr>
+        <w:t xml:space="preserve">|_| </w:t>
+      </w:r>
+      <w:r>
+        <w:rPr>
+          <w:rFonts w:ascii="Times New Roman" w:hAnsi="Times New Roman" w:cs="Times New Roman"/>
+          <w:b/>
+          <w:bCs/>
+          <w:sz w:val="24"/>
+          <w:szCs w:val="24"/>
+        </w:rPr>
         <w:t xml:space="preserve">Kabhali khobhukula kamechi ko khunokisha kamakhono ko mwana: </w:t>
       </w:r>
       <w:r>
@@ -711,18 +675,6 @@
           <w:szCs w:val="24"/>
         </w:rPr>
       </w:pPr>
-      <w:ins w:id="6" w:author="Fredrick Onjoro" w:date="2015-04-21T16:37:00Z">
-        <w:r>
-          <w:rPr>
-            <w:rFonts w:ascii="Times New Roman" w:hAnsi="Times New Roman" w:cs="Times New Roman"/>
-            <w:b/>
-            <w:bCs/>
-            <w:sz w:val="24"/>
-            <w:szCs w:val="24"/>
-          </w:rPr>
-          <w:t xml:space="preserve">|_| </w:t>
-        </w:r>
-      </w:ins>
       <w:r>
         <w:rPr>
           <w:rFonts w:ascii="Times New Roman" w:hAnsi="Times New Roman" w:cs="Times New Roman"/>
@@ -731,6 +683,16 @@
           <w:sz w:val="24"/>
           <w:szCs w:val="24"/>
         </w:rPr>
+        <w:t xml:space="preserve">|_| </w:t>
+      </w:r>
+      <w:r>
+        <w:rPr>
+          <w:rFonts w:ascii="Times New Roman" w:hAnsi="Times New Roman" w:cs="Times New Roman"/>
+          <w:b/>
+          <w:bCs/>
+          <w:sz w:val="24"/>
+          <w:szCs w:val="24"/>
+        </w:rPr>
         <w:t xml:space="preserve">Kabhali khobhukula lilobha lititi: </w:t>
       </w:r>
       <w:r>
@@ -753,18 +715,6 @@
           <w:szCs w:val="24"/>
         </w:rPr>
       </w:pPr>
-      <w:ins w:id="7" w:author="Fredrick Onjoro" w:date="2015-04-21T16:37:00Z">
-        <w:r>
-          <w:rPr>
-            <w:rFonts w:ascii="Times New Roman" w:hAnsi="Times New Roman" w:cs="Times New Roman"/>
-            <w:b/>
-            <w:bCs/>
-            <w:sz w:val="24"/>
-            <w:szCs w:val="24"/>
-          </w:rPr>
-          <w:t xml:space="preserve">|_| </w:t>
-        </w:r>
-      </w:ins>
       <w:r>
         <w:rPr>
           <w:rFonts w:ascii="Times New Roman" w:hAnsi="Times New Roman" w:cs="Times New Roman"/>
@@ -773,21 +723,9 @@
           <w:sz w:val="24"/>
           <w:szCs w:val="24"/>
         </w:rPr>
-        <w:t>Kabhali khobhukula siakhulia nisiobhabikhile:</w:t>
-      </w:r>
-      <w:r>
-        <w:rPr>
-          <w:rFonts w:ascii="Times New Roman" w:hAnsi="Times New Roman" w:cs="Times New Roman"/>
-          <w:sz w:val="24"/>
-          <w:szCs w:val="24"/>
-        </w:rPr>
-        <w:t xml:space="preserve"> Khwenya khubhukula siakhulia sititi nisiobhabikhile munju mwowo nio ekhuyete khumanya chiaina cho bhulwale bhunyolekhana kubhirira mubiakhulia. Khulabhukula siakhulia sititi khuche khukhole uchunguzi mu labu yefwe.</w:t>
-      </w:r>
-    </w:p>
-    <w:p>
-      <w:pPr>
-        <w:pStyle w:val="Standard"/>
-        <w:jc w:val="both"/>
+        <w:t xml:space="preserve">|_| </w:t>
+      </w:r>
+      <w:r>
         <w:rPr>
           <w:rFonts w:ascii="Times New Roman" w:hAnsi="Times New Roman" w:cs="Times New Roman"/>
           <w:b/>
@@ -795,21 +733,21 @@
           <w:sz w:val="24"/>
           <w:szCs w:val="24"/>
         </w:rPr>
-      </w:pPr>
-      <w:ins w:id="8" w:author="Fredrick Onjoro" w:date="2015-04-21T16:38:00Z">
-        <w:r>
-          <w:rPr>
-            <w:rFonts w:ascii="Times New Roman" w:hAnsi="Times New Roman" w:cs="Times New Roman"/>
-            <w:b/>
-            <w:bCs/>
-            <w:sz w:val="24"/>
-            <w:szCs w:val="24"/>
-          </w:rPr>
-          <w:lastRenderedPageBreak/>
-          <w:t xml:space="preserve">|_| </w:t>
-        </w:r>
-      </w:ins>
-      <w:r>
+        <w:t>Kabhali khobhukula siakhulia nisiobhabikhile:</w:t>
+      </w:r>
+      <w:r>
+        <w:rPr>
+          <w:rFonts w:ascii="Times New Roman" w:hAnsi="Times New Roman" w:cs="Times New Roman"/>
+          <w:sz w:val="24"/>
+          <w:szCs w:val="24"/>
+        </w:rPr>
+        <w:t xml:space="preserve"> Khwenya khubhukula siakhulia sititi nisiobhabikhile munju mwowo nio ekhuyete khumanya chiaina cho bhulwale bhunyolekhana kubhirira mubiakhulia. Khulabhukula siakhulia sititi khuche khukhole uchunguzi mu labu yefwe.</w:t>
+      </w:r>
+    </w:p>
+    <w:p>
+      <w:pPr>
+        <w:pStyle w:val="Standard"/>
+        <w:jc w:val="both"/>
         <w:rPr>
           <w:rFonts w:ascii="Times New Roman" w:hAnsi="Times New Roman" w:cs="Times New Roman"/>
           <w:b/>
@@ -817,6 +755,26 @@
           <w:sz w:val="24"/>
           <w:szCs w:val="24"/>
         </w:rPr>
+      </w:pPr>
+      <w:r>
+        <w:rPr>
+          <w:rFonts w:ascii="Times New Roman" w:hAnsi="Times New Roman" w:cs="Times New Roman"/>
+          <w:b/>
+          <w:bCs/>
+          <w:sz w:val="24"/>
+          <w:szCs w:val="24"/>
+        </w:rPr>
+        <w:lastRenderedPageBreak/>
+        <w:t xml:space="preserve">|_| </w:t>
+      </w:r>
+      <w:r>
+        <w:rPr>
+          <w:rFonts w:ascii="Times New Roman" w:hAnsi="Times New Roman" w:cs="Times New Roman"/>
+          <w:b/>
+          <w:bCs/>
+          <w:sz w:val="24"/>
+          <w:szCs w:val="24"/>
+        </w:rPr>
         <w:t xml:space="preserve">Kabhali khobhukula sikelo sie chisi:  </w:t>
       </w:r>
       <w:r>
@@ -857,18 +815,6 @@
           <w:szCs w:val="24"/>
         </w:rPr>
       </w:pPr>
-      <w:ins w:id="9" w:author="Fredrick Onjoro" w:date="2015-04-21T16:38:00Z">
-        <w:r>
-          <w:rPr>
-            <w:rFonts w:ascii="Times New Roman" w:hAnsi="Times New Roman" w:cs="Times New Roman"/>
-            <w:b/>
-            <w:bCs/>
-            <w:sz w:val="24"/>
-            <w:szCs w:val="24"/>
-          </w:rPr>
-          <w:t xml:space="preserve">|_| </w:t>
-        </w:r>
-      </w:ins>
       <w:r>
         <w:rPr>
           <w:rFonts w:ascii="Times New Roman" w:hAnsi="Times New Roman" w:cs="Times New Roman"/>
@@ -877,53 +823,56 @@
           <w:sz w:val="24"/>
           <w:szCs w:val="24"/>
         </w:rPr>
-        <w:t xml:space="preserve">Kabhali khobhukula kamechi nikobhabikhile; </w:t>
-      </w:r>
-      <w:r>
-        <w:rPr>
-          <w:rFonts w:ascii="Times New Roman" w:hAnsi="Times New Roman" w:cs="Times New Roman"/>
+        <w:t xml:space="preserve">|_| </w:t>
+      </w:r>
+      <w:r>
+        <w:rPr>
+          <w:rFonts w:ascii="Times New Roman" w:hAnsi="Times New Roman" w:cs="Times New Roman"/>
+          <w:b/>
+          <w:bCs/>
           <w:sz w:val="24"/>
           <w:szCs w:val="24"/>
         </w:rPr>
+        <w:t xml:space="preserve">Kabhali khobhukula kamechi nikobhabikhile; </w:t>
+      </w:r>
+      <w:r>
+        <w:rPr>
+          <w:rFonts w:ascii="Times New Roman" w:hAnsi="Times New Roman" w:cs="Times New Roman"/>
+          <w:sz w:val="24"/>
+          <w:szCs w:val="24"/>
+        </w:rPr>
         <w:t>Khwenya khubhukula kamechi kowo matiti nikobhabhikhile munju mwowo wakati ino. Khulakhusabha okhuwekho kamechi kakechule musikombe nga nomuechanga omwana wowo, mala khulaila kamechi ako mu labu khuchungusibwa.</w:t>
       </w:r>
     </w:p>
     <w:p>
       <w:pPr>
         <w:rPr>
-          <w:ins w:id="10" w:author="Holly Dentz" w:date="2015-03-24T12:39:00Z"/>
-          <w:rFonts w:ascii="Times New Roman" w:hAnsi="Times New Roman" w:cs="Times New Roman"/>
-        </w:rPr>
-      </w:pPr>
-      <w:ins w:id="11" w:author="Holly Dentz" w:date="2015-05-25T09:59:00Z">
-        <w:r>
-          <w:rPr>
-            <w:rFonts w:ascii="Times New Roman" w:hAnsi="Times New Roman" w:cs="Times New Roman"/>
-            <w:b/>
-            <w:bCs/>
-            <w:sz w:val="24"/>
-            <w:szCs w:val="24"/>
-          </w:rPr>
-          <w:t xml:space="preserve">|_| </w:t>
-        </w:r>
-      </w:ins>
-      <w:bookmarkStart w:id="12" w:name="_GoBack"/>
-      <w:bookmarkEnd w:id="12"/>
-      <w:ins w:id="13" w:author="Holly Dentz" w:date="2015-03-24T12:39:00Z">
-        <w:r>
-          <w:rPr>
-            <w:rFonts w:ascii="Times New Roman" w:hAnsi="Times New Roman" w:cs="Times New Roman"/>
-            <w:b/>
-          </w:rPr>
-          <w:t>Kabhali khobhukula omupira okwo omwana okhubayya:</w:t>
-        </w:r>
-        <w:r>
-          <w:rPr>
-            <w:rFonts w:ascii="Times New Roman" w:hAnsi="Times New Roman" w:cs="Times New Roman"/>
-          </w:rPr>
-          <w:t xml:space="preserve"> Khulakhesia omwana/abaana wuwo/bobo omupira okwo okhubayya shingana benya. Ni khukhuchenderera inyanga ilonda kho, khulatsukhunzula omupira ikwo mukamechi alafu khuyile kamechi yako mulabu khuchungusibwa.</w:t>
-        </w:r>
-      </w:ins>
+          <w:rFonts w:ascii="Times New Roman" w:hAnsi="Times New Roman" w:cs="Times New Roman"/>
+        </w:rPr>
+      </w:pPr>
+      <w:r>
+        <w:rPr>
+          <w:rFonts w:ascii="Times New Roman" w:hAnsi="Times New Roman" w:cs="Times New Roman"/>
+          <w:b/>
+          <w:bCs/>
+          <w:sz w:val="24"/>
+          <w:szCs w:val="24"/>
+        </w:rPr>
+        <w:t xml:space="preserve">|_| </w:t>
+      </w:r>
+      <w:r>
+        <w:rPr>
+          <w:rFonts w:ascii="Times New Roman" w:hAnsi="Times New Roman" w:cs="Times New Roman"/>
+          <w:b/>
+        </w:rPr>
+        <w:t>Kabhali khobhukula omupira okwo omwana okhubayya:</w:t>
+      </w:r>
+      <w:r>
+        <w:rPr>
+          <w:rFonts w:ascii="Times New Roman" w:hAnsi="Times New Roman" w:cs="Times New Roman"/>
+        </w:rPr>
+        <w:t xml:space="preserve"> Khulakhesia omwana/abaana wuwo/bobo omupira okwo okhubayya shingana benya. Ni khukhuchenderera inyanga ilonda kho, khulatsukhunzula omupira ikwo mukamechi alafu khuyile kamechi yako mulabu khuchungusibwa.</w:t>
+      </w:r>
     </w:p>
     <w:p>
       <w:pPr>
@@ -1086,56 +1035,15 @@
       <w:pPr>
         <w:spacing w:after="0"/>
         <w:rPr>
-          <w:ins w:id="14" w:author="Fredrick Onjoro" w:date="2015-04-21T16:41:00Z"/>
-          <w:rFonts w:ascii="Times New Roman" w:eastAsia="Calibri" w:hAnsi="Times New Roman" w:cs="Times New Roman"/>
-        </w:rPr>
-      </w:pPr>
-      <w:del w:id="15" w:author="Fredrick Onjoro" w:date="2015-04-21T16:40:00Z">
-        <w:r>
-          <w:rPr>
-            <w:rFonts w:ascii="Times New Roman" w:eastAsia="Calibri" w:hAnsi="Times New Roman" w:cs="Times New Roman"/>
-          </w:rPr>
-          <w:delText>Nocha</w:delText>
-        </w:r>
-        <w:r>
-          <w:rPr>
-            <w:rFonts w:ascii="Times New Roman" w:eastAsia="Calibri" w:hAnsi="Times New Roman" w:cs="Times New Roman"/>
-          </w:rPr>
-          <w:delText>ma okhuchi</w:delText>
-        </w:r>
-        <w:r>
-          <w:rPr>
-            <w:rFonts w:ascii="Times New Roman" w:eastAsia="Calibri" w:hAnsi="Times New Roman" w:cs="Times New Roman"/>
-          </w:rPr>
-          <w:delText xml:space="preserve">ba amarebo kano bubulao </w:delText>
-        </w:r>
-        <w:r>
-          <w:rPr>
-            <w:rFonts w:ascii="Times New Roman" w:eastAsia="Calibri" w:hAnsi="Times New Roman" w:cs="Times New Roman"/>
-          </w:rPr>
-          <w:delText>obukhonyi bwosi bwosi bwaulanyola ne olaba noukhonyanga okhumanyrisia ngalwakhutsiririranga nende obukonyeresi bwefw</w:delText>
-        </w:r>
-        <w:r>
-          <w:rPr>
-            <w:rFonts w:ascii="Times New Roman" w:eastAsia="Calibri" w:hAnsi="Times New Roman" w:cs="Times New Roman"/>
-          </w:rPr>
-          <w:delText>e, tsinjira tsia abana banyola ubuchafu mumazingira.</w:delText>
-        </w:r>
-        <w:r>
-          <w:rPr>
-            <w:rFonts w:ascii="Times New Roman" w:eastAsia="Calibri" w:hAnsi="Times New Roman" w:cs="Times New Roman"/>
-          </w:rPr>
-          <w:delText xml:space="preserve"> </w:delText>
-        </w:r>
-      </w:del>
-      <w:ins w:id="16" w:author="Fredrick Onjoro" w:date="2015-04-21T16:41:00Z">
-        <w:r>
-          <w:rPr>
-            <w:rFonts w:ascii="Times New Roman" w:eastAsia="Calibri" w:hAnsi="Times New Roman" w:cs="Times New Roman"/>
-          </w:rPr>
-          <w:t>Bubulawo  obukhonyi bwosi bwosi khiwe namwe omwana wuwo bwotarajianga khurura mu bushirika bwo obukhabilisi buno nekhali olakhukhonya khuelewa tsinjira tsia abana ba birirangamo khunyola obuchafu mumazingira.</w:t>
-        </w:r>
-      </w:ins>
+          <w:rFonts w:ascii="Times New Roman" w:eastAsia="Calibri" w:hAnsi="Times New Roman" w:cs="Times New Roman"/>
+        </w:rPr>
+      </w:pPr>
+      <w:r>
+        <w:rPr>
+          <w:rFonts w:ascii="Times New Roman" w:eastAsia="Calibri" w:hAnsi="Times New Roman" w:cs="Times New Roman"/>
+        </w:rPr>
+        <w:t>Bubulawo  obukhonyi bwosi bwosi khiwe namwe omwana wuwo bwotarajianga khurura mu bushirika bwo obukhabilisi buno nekhali olakhukhonya khuelewa tsinjira tsia abana ba birirangamo khunyola obuchafu mumazingira.</w:t>
+      </w:r>
     </w:p>
     <w:p>
       <w:pPr>
@@ -1311,32 +1219,29 @@
         </w:tabs>
         <w:spacing w:after="0"/>
         <w:rPr>
-          <w:ins w:id="17" w:author="Fredrick Onjoro" w:date="2015-04-21T16:42:00Z"/>
           <w:rFonts w:ascii="Times New Roman" w:hAnsi="Times New Roman" w:cs="Times New Roman"/>
           <w:bCs/>
         </w:rPr>
       </w:pPr>
-      <w:ins w:id="18" w:author="Fredrick Onjoro" w:date="2015-04-21T16:42:00Z">
-        <w:r>
-          <w:rPr>
-            <w:rFonts w:ascii="Times New Roman" w:hAnsi="Times New Roman" w:cs="Times New Roman"/>
-            <w:b/>
-          </w:rPr>
-          <w:t>Okhufunaka obubinafusi:</w:t>
-        </w:r>
-        <w:r>
-          <w:rPr>
-            <w:rFonts w:ascii="Times New Roman" w:hAnsi="Times New Roman" w:cs="Times New Roman"/>
-          </w:rPr>
-          <w:t xml:space="preserve"> </w:t>
-        </w:r>
-        <w:r>
-          <w:rPr>
-            <w:rFonts w:ascii="Times New Roman" w:hAnsi="Times New Roman" w:cs="Times New Roman"/>
-          </w:rPr>
-          <w:t xml:space="preserve">ngalwa obukhabirisi bwosi, sinyalakhubawo sikha esiabubifusi bulanyala khulidwa tawe; halari, khutemanga ngalwakhunyalirwa okhubulinda. </w:t>
-        </w:r>
-      </w:ins>
+      <w:r>
+        <w:rPr>
+          <w:rFonts w:ascii="Times New Roman" w:hAnsi="Times New Roman" w:cs="Times New Roman"/>
+          <w:b/>
+        </w:rPr>
+        <w:t>Okhufunaka obubinafusi:</w:t>
+      </w:r>
+      <w:r>
+        <w:rPr>
+          <w:rFonts w:ascii="Times New Roman" w:hAnsi="Times New Roman" w:cs="Times New Roman"/>
+        </w:rPr>
+        <w:t xml:space="preserve"> </w:t>
+      </w:r>
+      <w:r>
+        <w:rPr>
+          <w:rFonts w:ascii="Times New Roman" w:hAnsi="Times New Roman" w:cs="Times New Roman"/>
+        </w:rPr>
+        <w:t xml:space="preserve">ngalwa obukhabirisi bwosi, sinyalakhubawo sikha esiabubifusi bulanyala khulidwa tawe; halari, khutemanga ngalwakhunyalirwa okhubulinda. </w:t>
+      </w:r>
     </w:p>
     <w:p>
       <w:pPr>
@@ -1345,7 +1250,6 @@
         </w:tabs>
         <w:spacing w:after="0"/>
         <w:rPr>
-          <w:ins w:id="19" w:author="Fredrick Onjoro" w:date="2015-04-21T16:42:00Z"/>
           <w:rFonts w:ascii="Times New Roman" w:hAnsi="Times New Roman" w:cs="Times New Roman"/>
           <w:b/>
         </w:rPr>
@@ -1410,27 +1314,6 @@
         </w:rPr>
         <w:t xml:space="preserve"> </w:t>
       </w:r>
-      <w:del w:id="20" w:author="Fredrick Onjoro" w:date="2015-04-21T16:42:00Z">
-        <w:r>
-          <w:rPr>
-            <w:rFonts w:ascii="Times New Roman" w:hAnsi="Times New Roman" w:cs="Times New Roman"/>
-            <w:b/>
-          </w:rPr>
-          <w:delText>Okhufunaka obubinafusi:</w:delText>
-        </w:r>
-        <w:r>
-          <w:rPr>
-            <w:rFonts w:ascii="Times New Roman" w:hAnsi="Times New Roman" w:cs="Times New Roman"/>
-          </w:rPr>
-          <w:delText xml:space="preserve"> </w:delText>
-        </w:r>
-        <w:r>
-          <w:rPr>
-            <w:rFonts w:ascii="Times New Roman" w:hAnsi="Times New Roman" w:cs="Times New Roman"/>
-          </w:rPr>
-          <w:delText xml:space="preserve">ngalwa obukhabirisi bwosi, sinyalakhubawo sikha esiabubifusi bulanyala khulidwa tawe; halari, khutemanga ngalwakhunyalirwa okhubulinda. </w:delText>
-        </w:r>
-      </w:del>
     </w:p>
     <w:p>
       <w:pPr>
@@ -1607,8 +1490,8 @@
         </w:rPr>
         <w:t xml:space="preserve">  </w:t>
       </w:r>
-      <w:bookmarkStart w:id="21" w:name="OLE_LINK1"/>
-      <w:bookmarkStart w:id="22" w:name="OLE_LINK2"/>
+      <w:bookmarkStart w:id="0" w:name="OLE_LINK1"/>
+      <w:bookmarkStart w:id="1" w:name="OLE_LINK2"/>
     </w:p>
     <w:p>
       <w:pPr>
@@ -1657,8 +1540,8 @@
         </w:rPr>
         <w:t>:</w:t>
       </w:r>
-      <w:bookmarkEnd w:id="21"/>
-      <w:bookmarkEnd w:id="22"/>
+      <w:bookmarkEnd w:id="0"/>
+      <w:bookmarkEnd w:id="1"/>
       <w:r>
         <w:rPr>
           <w:rFonts w:ascii="Times New Roman" w:hAnsi="Times New Roman" w:cs="Times New Roman"/>
@@ -2167,7 +2050,6 @@
       <w:pPr>
         <w:spacing w:after="0"/>
         <w:rPr>
-          <w:ins w:id="23" w:author="Fredrick Onjoro" w:date="2015-04-21T16:43:00Z"/>
           <w:rFonts w:ascii="Times New Roman" w:hAnsi="Times New Roman" w:cs="Times New Roman"/>
           <w:b/>
         </w:rPr>
@@ -2186,26 +2068,25 @@
         </w:rPr>
         <w:t>AMA</w:t>
       </w:r>
-    </w:p>
-    <w:p>
-      <w:pPr>
-        <w:spacing w:after="0"/>
-        <w:rPr>
-          <w:ins w:id="24" w:author="Fredrick Onjoro" w:date="2015-04-21T16:43:00Z"/>
-          <w:rFonts w:ascii="Times New Roman" w:hAnsi="Times New Roman" w:cs="Times New Roman"/>
-          <w:b/>
-        </w:rPr>
-      </w:pPr>
-      <w:ins w:id="25" w:author="Fredrick Onjoro" w:date="2015-04-21T16:43:00Z">
-        <w:r>
-          <w:rPr>
-            <w:rFonts w:ascii="Times New Roman" w:hAnsi="Times New Roman" w:cs="Times New Roman"/>
-            <w:b/>
-          </w:rPr>
-          <w:t>Newekombile khushirika mu bukhabilisi buno, nochama bola orio</w:t>
-        </w:r>
-      </w:ins>
-    </w:p>
+      <w:bookmarkStart w:id="2" w:name="_GoBack"/>
+    </w:p>
+    <w:p>
+      <w:pPr>
+        <w:spacing w:after="0"/>
+        <w:rPr>
+          <w:rFonts w:ascii="Times New Roman" w:hAnsi="Times New Roman" w:cs="Times New Roman"/>
+          <w:b/>
+        </w:rPr>
+      </w:pPr>
+      <w:r>
+        <w:rPr>
+          <w:rFonts w:ascii="Times New Roman" w:hAnsi="Times New Roman" w:cs="Times New Roman"/>
+          <w:b/>
+        </w:rPr>
+        <w:t>Newekombile khushirika mu bukhabilisi buno, nochama bola orio</w:t>
+      </w:r>
+    </w:p>
+    <w:bookmarkEnd w:id="2"/>
     <w:p>
       <w:pPr>
         <w:spacing w:after="0"/>
@@ -2303,7 +2184,7 @@
 </file>
 
 <file path=word/endnotes.xml><?xml version="1.0" encoding="utf-8"?>
-<w:endnotes xmlns:wpc="http://schemas.microsoft.com/office/word/2010/wordprocessingCanvas" xmlns:mc="http://schemas.openxmlformats.org/markup-compatibility/2006" xmlns:o="urn:schemas-microsoft-com:office:office" xmlns:r="http://schemas.openxmlformats.org/officeDocument/2006/relationships" xmlns:m="http://schemas.openxmlformats.org/officeDocument/2006/math" xmlns:v="urn:schemas-microsoft-com:vml" xmlns:wp14="http://schemas.microsoft.com/office/word/2010/wordprocessingDrawing" xmlns:wp="http://schemas.openxmlformats.org/drawingml/2006/wordprocessingDrawing" xmlns:w10="urn:schemas-microsoft-com:office:word" xmlns:w="http://schemas.openxmlformats.org/wordprocessingml/2006/main" xmlns:w14="http://schemas.microsoft.com/office/word/2010/wordml" xmlns:w15="http://schemas.microsoft.com/office/word/2012/wordml" xmlns:wpg="http://schemas.microsoft.com/office/word/2010/wordprocessingGroup" xmlns:wpi="http://schemas.microsoft.com/office/word/2010/wordprocessingInk" xmlns:wne="http://schemas.microsoft.com/office/word/2006/wordml" xmlns:wps="http://schemas.microsoft.com/office/word/2010/wordprocessingShape" mc:Ignorable="w14 w15 wp14">
+<w:endnotes xmlns:wpc="http://schemas.microsoft.com/office/word/2010/wordprocessingCanvas" xmlns:cx="http://schemas.microsoft.com/office/drawing/2014/chartex" xmlns:cx1="http://schemas.microsoft.com/office/drawing/2015/9/8/chartex" xmlns:cx2="http://schemas.microsoft.com/office/drawing/2015/10/21/chartex" xmlns:cx3="http://schemas.microsoft.com/office/drawing/2016/5/9/chartex" xmlns:cx4="http://schemas.microsoft.com/office/drawing/2016/5/10/chartex" xmlns:cx5="http://schemas.microsoft.com/office/drawing/2016/5/11/chartex" xmlns:cx6="http://schemas.microsoft.com/office/drawing/2016/5/12/chartex" xmlns:cx7="http://schemas.microsoft.com/office/drawing/2016/5/13/chartex" xmlns:cx8="http://schemas.microsoft.com/office/drawing/2016/5/14/chartex" xmlns:mc="http://schemas.openxmlformats.org/markup-compatibility/2006" xmlns:aink="http://schemas.microsoft.com/office/drawing/2016/ink" xmlns:am3d="http://schemas.microsoft.com/office/drawing/2017/model3d" xmlns:o="urn:schemas-microsoft-com:office:office" xmlns:r="http://schemas.openxmlformats.org/officeDocument/2006/relationships" xmlns:m="http://schemas.openxmlformats.org/officeDocument/2006/math" xmlns:v="urn:schemas-microsoft-com:vml" xmlns:wp14="http://schemas.microsoft.com/office/word/2010/wordprocessingDrawing" xmlns:wp="http://schemas.openxmlformats.org/drawingml/2006/wordprocessingDrawing" xmlns:w10="urn:schemas-microsoft-com:office:word" xmlns:w="http://schemas.openxmlformats.org/wordprocessingml/2006/main" xmlns:w14="http://schemas.microsoft.com/office/word/2010/wordml" xmlns:w15="http://schemas.microsoft.com/office/word/2012/wordml" xmlns:w16cid="http://schemas.microsoft.com/office/word/2016/wordml/cid" xmlns:w16se="http://schemas.microsoft.com/office/word/2015/wordml/symex" xmlns:wpg="http://schemas.microsoft.com/office/word/2010/wordprocessingGroup" xmlns:wpi="http://schemas.microsoft.com/office/word/2010/wordprocessingInk" xmlns:wne="http://schemas.microsoft.com/office/word/2006/wordml" xmlns:wps="http://schemas.microsoft.com/office/word/2010/wordprocessingShape" mc:Ignorable="w14 w15 w16se w16cid wp14">
   <w:endnote w:type="separator" w:id="-1">
     <w:p>
       <w:pPr>
@@ -2328,7 +2209,7 @@
 </file>
 
 <file path=word/footer1.xml><?xml version="1.0" encoding="utf-8"?>
-<w:ftr xmlns:wpc="http://schemas.microsoft.com/office/word/2010/wordprocessingCanvas" xmlns:mc="http://schemas.openxmlformats.org/markup-compatibility/2006" xmlns:o="urn:schemas-microsoft-com:office:office" xmlns:r="http://schemas.openxmlformats.org/officeDocument/2006/relationships" xmlns:m="http://schemas.openxmlformats.org/officeDocument/2006/math" xmlns:v="urn:schemas-microsoft-com:vml" xmlns:wp14="http://schemas.microsoft.com/office/word/2010/wordprocessingDrawing" xmlns:wp="http://schemas.openxmlformats.org/drawingml/2006/wordprocessingDrawing" xmlns:w10="urn:schemas-microsoft-com:office:word" xmlns:w="http://schemas.openxmlformats.org/wordprocessingml/2006/main" xmlns:w14="http://schemas.microsoft.com/office/word/2010/wordml" xmlns:w15="http://schemas.microsoft.com/office/word/2012/wordml" xmlns:wpg="http://schemas.microsoft.com/office/word/2010/wordprocessingGroup" xmlns:wpi="http://schemas.microsoft.com/office/word/2010/wordprocessingInk" xmlns:wne="http://schemas.microsoft.com/office/word/2006/wordml" xmlns:wps="http://schemas.microsoft.com/office/word/2010/wordprocessingShape" mc:Ignorable="w14 w15 wp14">
+<w:ftr xmlns:wpc="http://schemas.microsoft.com/office/word/2010/wordprocessingCanvas" xmlns:cx="http://schemas.microsoft.com/office/drawing/2014/chartex" xmlns:cx1="http://schemas.microsoft.com/office/drawing/2015/9/8/chartex" xmlns:cx2="http://schemas.microsoft.com/office/drawing/2015/10/21/chartex" xmlns:cx3="http://schemas.microsoft.com/office/drawing/2016/5/9/chartex" xmlns:cx4="http://schemas.microsoft.com/office/drawing/2016/5/10/chartex" xmlns:cx5="http://schemas.microsoft.com/office/drawing/2016/5/11/chartex" xmlns:cx6="http://schemas.microsoft.com/office/drawing/2016/5/12/chartex" xmlns:cx7="http://schemas.microsoft.com/office/drawing/2016/5/13/chartex" xmlns:cx8="http://schemas.microsoft.com/office/drawing/2016/5/14/chartex" xmlns:mc="http://schemas.openxmlformats.org/markup-compatibility/2006" xmlns:aink="http://schemas.microsoft.com/office/drawing/2016/ink" xmlns:am3d="http://schemas.microsoft.com/office/drawing/2017/model3d" xmlns:o="urn:schemas-microsoft-com:office:office" xmlns:r="http://schemas.openxmlformats.org/officeDocument/2006/relationships" xmlns:m="http://schemas.openxmlformats.org/officeDocument/2006/math" xmlns:v="urn:schemas-microsoft-com:vml" xmlns:wp14="http://schemas.microsoft.com/office/word/2010/wordprocessingDrawing" xmlns:wp="http://schemas.openxmlformats.org/drawingml/2006/wordprocessingDrawing" xmlns:w10="urn:schemas-microsoft-com:office:word" xmlns:w="http://schemas.openxmlformats.org/wordprocessingml/2006/main" xmlns:w14="http://schemas.microsoft.com/office/word/2010/wordml" xmlns:w15="http://schemas.microsoft.com/office/word/2012/wordml" xmlns:w16cid="http://schemas.microsoft.com/office/word/2016/wordml/cid" xmlns:w16se="http://schemas.microsoft.com/office/word/2015/wordml/symex" xmlns:wpg="http://schemas.microsoft.com/office/word/2010/wordprocessingGroup" xmlns:wpi="http://schemas.microsoft.com/office/word/2010/wordprocessingInk" xmlns:wne="http://schemas.microsoft.com/office/word/2006/wordml" xmlns:wps="http://schemas.microsoft.com/office/word/2010/wordprocessingShape" mc:Ignorable="w14 w15 w16se w16cid wp14">
   <w:sdt>
     <w:sdtPr>
       <w:id w:val="558445948"/>
@@ -2392,7 +2273,7 @@
 </file>
 
 <file path=word/footnotes.xml><?xml version="1.0" encoding="utf-8"?>
-<w:footnotes xmlns:wpc="http://schemas.microsoft.com/office/word/2010/wordprocessingCanvas" xmlns:mc="http://schemas.openxmlformats.org/markup-compatibility/2006" xmlns:o="urn:schemas-microsoft-com:office:office" xmlns:r="http://schemas.openxmlformats.org/officeDocument/2006/relationships" xmlns:m="http://schemas.openxmlformats.org/officeDocument/2006/math" xmlns:v="urn:schemas-microsoft-com:vml" xmlns:wp14="http://schemas.microsoft.com/office/word/2010/wordprocessingDrawing" xmlns:wp="http://schemas.openxmlformats.org/drawingml/2006/wordprocessingDrawing" xmlns:w10="urn:schemas-microsoft-com:office:word" xmlns:w="http://schemas.openxmlformats.org/wordprocessingml/2006/main" xmlns:w14="http://schemas.microsoft.com/office/word/2010/wordml" xmlns:w15="http://schemas.microsoft.com/office/word/2012/wordml" xmlns:wpg="http://schemas.microsoft.com/office/word/2010/wordprocessingGroup" xmlns:wpi="http://schemas.microsoft.com/office/word/2010/wordprocessingInk" xmlns:wne="http://schemas.microsoft.com/office/word/2006/wordml" xmlns:wps="http://schemas.microsoft.com/office/word/2010/wordprocessingShape" mc:Ignorable="w14 w15 wp14">
+<w:footnotes xmlns:wpc="http://schemas.microsoft.com/office/word/2010/wordprocessingCanvas" xmlns:cx="http://schemas.microsoft.com/office/drawing/2014/chartex" xmlns:cx1="http://schemas.microsoft.com/office/drawing/2015/9/8/chartex" xmlns:cx2="http://schemas.microsoft.com/office/drawing/2015/10/21/chartex" xmlns:cx3="http://schemas.microsoft.com/office/drawing/2016/5/9/chartex" xmlns:cx4="http://schemas.microsoft.com/office/drawing/2016/5/10/chartex" xmlns:cx5="http://schemas.microsoft.com/office/drawing/2016/5/11/chartex" xmlns:cx6="http://schemas.microsoft.com/office/drawing/2016/5/12/chartex" xmlns:cx7="http://schemas.microsoft.com/office/drawing/2016/5/13/chartex" xmlns:cx8="http://schemas.microsoft.com/office/drawing/2016/5/14/chartex" xmlns:mc="http://schemas.openxmlformats.org/markup-compatibility/2006" xmlns:aink="http://schemas.microsoft.com/office/drawing/2016/ink" xmlns:am3d="http://schemas.microsoft.com/office/drawing/2017/model3d" xmlns:o="urn:schemas-microsoft-com:office:office" xmlns:r="http://schemas.openxmlformats.org/officeDocument/2006/relationships" xmlns:m="http://schemas.openxmlformats.org/officeDocument/2006/math" xmlns:v="urn:schemas-microsoft-com:vml" xmlns:wp14="http://schemas.microsoft.com/office/word/2010/wordprocessingDrawing" xmlns:wp="http://schemas.openxmlformats.org/drawingml/2006/wordprocessingDrawing" xmlns:w10="urn:schemas-microsoft-com:office:word" xmlns:w="http://schemas.openxmlformats.org/wordprocessingml/2006/main" xmlns:w14="http://schemas.microsoft.com/office/word/2010/wordml" xmlns:w15="http://schemas.microsoft.com/office/word/2012/wordml" xmlns:w16cid="http://schemas.microsoft.com/office/word/2016/wordml/cid" xmlns:w16se="http://schemas.microsoft.com/office/word/2015/wordml/symex" xmlns:wpg="http://schemas.microsoft.com/office/word/2010/wordprocessingGroup" xmlns:wpi="http://schemas.microsoft.com/office/word/2010/wordprocessingInk" xmlns:wne="http://schemas.microsoft.com/office/word/2006/wordml" xmlns:wps="http://schemas.microsoft.com/office/word/2010/wordprocessingShape" mc:Ignorable="w14 w15 w16se w16cid wp14">
   <w:footnote w:type="separator" w:id="-1">
     <w:p>
       <w:pPr>
@@ -2417,7 +2298,7 @@
 </file>
 
 <file path=word/header1.xml><?xml version="1.0" encoding="utf-8"?>
-<w:hdr xmlns:wpc="http://schemas.microsoft.com/office/word/2010/wordprocessingCanvas" xmlns:mc="http://schemas.openxmlformats.org/markup-compatibility/2006" xmlns:o="urn:schemas-microsoft-com:office:office" xmlns:r="http://schemas.openxmlformats.org/officeDocument/2006/relationships" xmlns:m="http://schemas.openxmlformats.org/officeDocument/2006/math" xmlns:v="urn:schemas-microsoft-com:vml" xmlns:wp14="http://schemas.microsoft.com/office/word/2010/wordprocessingDrawing" xmlns:wp="http://schemas.openxmlformats.org/drawingml/2006/wordprocessingDrawing" xmlns:w10="urn:schemas-microsoft-com:office:word" xmlns:w="http://schemas.openxmlformats.org/wordprocessingml/2006/main" xmlns:w14="http://schemas.microsoft.com/office/word/2010/wordml" xmlns:w15="http://schemas.microsoft.com/office/word/2012/wordml" xmlns:wpg="http://schemas.microsoft.com/office/word/2010/wordprocessingGroup" xmlns:wpi="http://schemas.microsoft.com/office/word/2010/wordprocessingInk" xmlns:wne="http://schemas.microsoft.com/office/word/2006/wordml" xmlns:wps="http://schemas.microsoft.com/office/word/2010/wordprocessingShape" mc:Ignorable="w14 w15 wp14">
+<w:hdr xmlns:wpc="http://schemas.microsoft.com/office/word/2010/wordprocessingCanvas" xmlns:cx="http://schemas.microsoft.com/office/drawing/2014/chartex" xmlns:cx1="http://schemas.microsoft.com/office/drawing/2015/9/8/chartex" xmlns:cx2="http://schemas.microsoft.com/office/drawing/2015/10/21/chartex" xmlns:cx3="http://schemas.microsoft.com/office/drawing/2016/5/9/chartex" xmlns:cx4="http://schemas.microsoft.com/office/drawing/2016/5/10/chartex" xmlns:cx5="http://schemas.microsoft.com/office/drawing/2016/5/11/chartex" xmlns:cx6="http://schemas.microsoft.com/office/drawing/2016/5/12/chartex" xmlns:cx7="http://schemas.microsoft.com/office/drawing/2016/5/13/chartex" xmlns:cx8="http://schemas.microsoft.com/office/drawing/2016/5/14/chartex" xmlns:mc="http://schemas.openxmlformats.org/markup-compatibility/2006" xmlns:aink="http://schemas.microsoft.com/office/drawing/2016/ink" xmlns:am3d="http://schemas.microsoft.com/office/drawing/2017/model3d" xmlns:o="urn:schemas-microsoft-com:office:office" xmlns:r="http://schemas.openxmlformats.org/officeDocument/2006/relationships" xmlns:m="http://schemas.openxmlformats.org/officeDocument/2006/math" xmlns:v="urn:schemas-microsoft-com:vml" xmlns:wp14="http://schemas.microsoft.com/office/word/2010/wordprocessingDrawing" xmlns:wp="http://schemas.openxmlformats.org/drawingml/2006/wordprocessingDrawing" xmlns:w10="urn:schemas-microsoft-com:office:word" xmlns:w="http://schemas.openxmlformats.org/wordprocessingml/2006/main" xmlns:w14="http://schemas.microsoft.com/office/word/2010/wordml" xmlns:w15="http://schemas.microsoft.com/office/word/2012/wordml" xmlns:w16cid="http://schemas.microsoft.com/office/word/2016/wordml/cid" xmlns:w16se="http://schemas.microsoft.com/office/word/2015/wordml/symex" xmlns:wpg="http://schemas.microsoft.com/office/word/2010/wordprocessingGroup" xmlns:wpi="http://schemas.microsoft.com/office/word/2010/wordprocessingInk" xmlns:wne="http://schemas.microsoft.com/office/word/2006/wordml" xmlns:wps="http://schemas.microsoft.com/office/word/2010/wordprocessingShape" mc:Ignorable="w14 w15 w16se w16cid wp14">
   <w:p>
     <w:pPr>
       <w:pStyle w:val="Header"/>
@@ -2433,7 +2314,7 @@
 </file>
 
 <file path=word/numbering.xml><?xml version="1.0" encoding="utf-8"?>
-<w:numbering xmlns:wpc="http://schemas.microsoft.com/office/word/2010/wordprocessingCanvas" xmlns:mc="http://schemas.openxmlformats.org/markup-compatibility/2006" xmlns:o="urn:schemas-microsoft-com:office:office" xmlns:r="http://schemas.openxmlformats.org/officeDocument/2006/relationships" xmlns:m="http://schemas.openxmlformats.org/officeDocument/2006/math" xmlns:v="urn:schemas-microsoft-com:vml" xmlns:wp14="http://schemas.microsoft.com/office/word/2010/wordprocessingDrawing" xmlns:wp="http://schemas.openxmlformats.org/drawingml/2006/wordprocessingDrawing" xmlns:w10="urn:schemas-microsoft-com:office:word" xmlns:w="http://schemas.openxmlformats.org/wordprocessingml/2006/main" xmlns:w14="http://schemas.microsoft.com/office/word/2010/wordml" xmlns:w15="http://schemas.microsoft.com/office/word/2012/wordml" xmlns:wpg="http://schemas.microsoft.com/office/word/2010/wordprocessingGroup" xmlns:wpi="http://schemas.microsoft.com/office/word/2010/wordprocessingInk" xmlns:wne="http://schemas.microsoft.com/office/word/2006/wordml" xmlns:wps="http://schemas.microsoft.com/office/word/2010/wordprocessingShape" mc:Ignorable="w14 w15 wp14">
+<w:numbering xmlns:wpc="http://schemas.microsoft.com/office/word/2010/wordprocessingCanvas" xmlns:cx="http://schemas.microsoft.com/office/drawing/2014/chartex" xmlns:cx1="http://schemas.microsoft.com/office/drawing/2015/9/8/chartex" xmlns:cx2="http://schemas.microsoft.com/office/drawing/2015/10/21/chartex" xmlns:cx3="http://schemas.microsoft.com/office/drawing/2016/5/9/chartex" xmlns:cx4="http://schemas.microsoft.com/office/drawing/2016/5/10/chartex" xmlns:cx5="http://schemas.microsoft.com/office/drawing/2016/5/11/chartex" xmlns:cx6="http://schemas.microsoft.com/office/drawing/2016/5/12/chartex" xmlns:cx7="http://schemas.microsoft.com/office/drawing/2016/5/13/chartex" xmlns:cx8="http://schemas.microsoft.com/office/drawing/2016/5/14/chartex" xmlns:mc="http://schemas.openxmlformats.org/markup-compatibility/2006" xmlns:aink="http://schemas.microsoft.com/office/drawing/2016/ink" xmlns:am3d="http://schemas.microsoft.com/office/drawing/2017/model3d" xmlns:o="urn:schemas-microsoft-com:office:office" xmlns:r="http://schemas.openxmlformats.org/officeDocument/2006/relationships" xmlns:m="http://schemas.openxmlformats.org/officeDocument/2006/math" xmlns:v="urn:schemas-microsoft-com:vml" xmlns:wp14="http://schemas.microsoft.com/office/word/2010/wordprocessingDrawing" xmlns:wp="http://schemas.openxmlformats.org/drawingml/2006/wordprocessingDrawing" xmlns:w10="urn:schemas-microsoft-com:office:word" xmlns:w="http://schemas.openxmlformats.org/wordprocessingml/2006/main" xmlns:w14="http://schemas.microsoft.com/office/word/2010/wordml" xmlns:w15="http://schemas.microsoft.com/office/word/2012/wordml" xmlns:w16cid="http://schemas.microsoft.com/office/word/2016/wordml/cid" xmlns:w16se="http://schemas.microsoft.com/office/word/2015/wordml/symex" xmlns:wpg="http://schemas.microsoft.com/office/word/2010/wordprocessingGroup" xmlns:wpi="http://schemas.microsoft.com/office/word/2010/wordprocessingInk" xmlns:wne="http://schemas.microsoft.com/office/word/2006/wordml" xmlns:wps="http://schemas.microsoft.com/office/word/2010/wordprocessingShape" mc:Ignorable="w14 w15 w16se w16cid wp14">
   <w:abstractNum w:abstractNumId="0" w15:restartNumberingAfterBreak="0">
     <w:nsid w:val="03C30BC5"/>
     <w:multiLevelType w:val="hybridMultilevel"/>
@@ -3479,16 +3360,8 @@
 </w:numbering>
 </file>
 
-<file path=word/people.xml><?xml version="1.0" encoding="utf-8"?>
-<w15:people xmlns:wpc="http://schemas.microsoft.com/office/word/2010/wordprocessingCanvas" xmlns:mc="http://schemas.openxmlformats.org/markup-compatibility/2006" xmlns:o="urn:schemas-microsoft-com:office:office" xmlns:r="http://schemas.openxmlformats.org/officeDocument/2006/relationships" xmlns:m="http://schemas.openxmlformats.org/officeDocument/2006/math" xmlns:v="urn:schemas-microsoft-com:vml" xmlns:wp14="http://schemas.microsoft.com/office/word/2010/wordprocessingDrawing" xmlns:wp="http://schemas.openxmlformats.org/drawingml/2006/wordprocessingDrawing" xmlns:w10="urn:schemas-microsoft-com:office:word" xmlns:w="http://schemas.openxmlformats.org/wordprocessingml/2006/main" xmlns:w14="http://schemas.microsoft.com/office/word/2010/wordml" xmlns:w15="http://schemas.microsoft.com/office/word/2012/wordml" xmlns:wpg="http://schemas.microsoft.com/office/word/2010/wordprocessingGroup" xmlns:wpi="http://schemas.microsoft.com/office/word/2010/wordprocessingInk" xmlns:wne="http://schemas.microsoft.com/office/word/2006/wordml" xmlns:wps="http://schemas.microsoft.com/office/word/2010/wordprocessingShape" mc:Ignorable="w14 w15 wp14">
-  <w15:person w15:author="Holly Dentz">
-    <w15:presenceInfo w15:providerId="None" w15:userId="Holly Dentz"/>
-  </w15:person>
-</w15:people>
-</file>
-
 <file path=word/styles.xml><?xml version="1.0" encoding="utf-8"?>
-<w:styles xmlns:mc="http://schemas.openxmlformats.org/markup-compatibility/2006" xmlns:r="http://schemas.openxmlformats.org/officeDocument/2006/relationships" xmlns:w="http://schemas.openxmlformats.org/wordprocessingml/2006/main" xmlns:w14="http://schemas.microsoft.com/office/word/2010/wordml" xmlns:w15="http://schemas.microsoft.com/office/word/2012/wordml" mc:Ignorable="w14 w15">
+<w:styles xmlns:mc="http://schemas.openxmlformats.org/markup-compatibility/2006" xmlns:r="http://schemas.openxmlformats.org/officeDocument/2006/relationships" xmlns:w="http://schemas.openxmlformats.org/wordprocessingml/2006/main" xmlns:w14="http://schemas.microsoft.com/office/word/2010/wordml" xmlns:w15="http://schemas.microsoft.com/office/word/2012/wordml" xmlns:w16cid="http://schemas.microsoft.com/office/word/2016/wordml/cid" xmlns:w16se="http://schemas.microsoft.com/office/word/2015/wordml/symex" mc:Ignorable="w14 w15 w16se w16cid">
   <w:docDefaults>
     <w:rPrDefault>
       <w:rPr>
@@ -3504,7 +3377,7 @@
       </w:pPr>
     </w:pPrDefault>
   </w:docDefaults>
-  <w:latentStyles w:defLockedState="0" w:defUIPriority="99" w:defSemiHidden="0" w:defUnhideWhenUsed="0" w:defQFormat="0" w:count="371">
+  <w:latentStyles w:defLockedState="0" w:defUIPriority="99" w:defSemiHidden="0" w:defUnhideWhenUsed="0" w:defQFormat="0" w:count="375">
     <w:lsdException w:name="Normal" w:uiPriority="0" w:qFormat="1"/>
     <w:lsdException w:name="heading 1" w:uiPriority="0" w:qFormat="1"/>
     <w:lsdException w:name="heading 2" w:semiHidden="1" w:uiPriority="9" w:unhideWhenUsed="1" w:qFormat="1"/>
@@ -3610,7 +3483,6 @@
     <w:lsdException w:name="HTML Sample" w:semiHidden="1" w:unhideWhenUsed="1"/>
     <w:lsdException w:name="HTML Typewriter" w:semiHidden="1" w:unhideWhenUsed="1"/>
     <w:lsdException w:name="HTML Variable" w:semiHidden="1" w:unhideWhenUsed="1"/>
-    <w:lsdException w:name="Normal Table" w:semiHidden="1" w:unhideWhenUsed="1"/>
     <w:lsdException w:name="annotation subject" w:semiHidden="1" w:unhideWhenUsed="1"/>
     <w:lsdException w:name="No List" w:semiHidden="1" w:unhideWhenUsed="1"/>
     <w:lsdException w:name="Outline List 1" w:semiHidden="1" w:unhideWhenUsed="1"/>
@@ -3654,10 +3526,8 @@
     <w:lsdException w:name="Table Elegant" w:semiHidden="1" w:unhideWhenUsed="1"/>
     <w:lsdException w:name="Table Professional" w:semiHidden="1" w:unhideWhenUsed="1"/>
     <w:lsdException w:name="Table Subtle 1" w:semiHidden="1" w:unhideWhenUsed="1"/>
-    <w:lsdException w:name="Table Subtle 2" w:semiHidden="1" w:unhideWhenUsed="1"/>
     <w:lsdException w:name="Table Web 1" w:semiHidden="1" w:unhideWhenUsed="1"/>
     <w:lsdException w:name="Table Web 2" w:semiHidden="1" w:unhideWhenUsed="1"/>
-    <w:lsdException w:name="Table Web 3" w:semiHidden="1" w:unhideWhenUsed="1"/>
     <w:lsdException w:name="Balloon Text" w:semiHidden="1" w:unhideWhenUsed="1"/>
     <w:lsdException w:name="Table Grid" w:uiPriority="59"/>
     <w:lsdException w:name="Table Theme" w:semiHidden="1" w:unhideWhenUsed="1"/>
@@ -3876,6 +3746,10 @@
     <w:lsdException w:name="List Table 5 Dark Accent 6" w:uiPriority="50"/>
     <w:lsdException w:name="List Table 6 Colorful Accent 6" w:uiPriority="51"/>
     <w:lsdException w:name="List Table 7 Colorful Accent 6" w:uiPriority="52"/>
+    <w:lsdException w:name="Mention" w:semiHidden="1" w:unhideWhenUsed="1"/>
+    <w:lsdException w:name="Smart Hyperlink" w:semiHidden="1" w:unhideWhenUsed="1"/>
+    <w:lsdException w:name="Hashtag" w:semiHidden="1" w:unhideWhenUsed="1"/>
+    <w:lsdException w:name="Unresolved Mention" w:semiHidden="1" w:unhideWhenUsed="1"/>
   </w:latentStyles>
   <w:style w:type="paragraph" w:default="1" w:styleId="Normal">
     <w:name w:val="Normal"/>

</xml_diff>